<commit_message>
Worked on the portfolio page. Add few styling for the image to become responsive. Worked on the styling of the form
</commit_message>
<xml_diff>
--- a/BootcampResume.docx
+++ b/BootcampResume.docx
@@ -53,7 +53,13 @@
         <w:rPr>
           <w:rFonts w:ascii="Times New Roman" w:hAnsi="Times New Roman" w:cs="Times New Roman"/>
         </w:rPr>
-        <w:t xml:space="preserve">● </w:t>
+        <w:t>|</w:t>
+      </w:r>
+      <w:r>
+        <w:rPr>
+          <w:rFonts w:ascii="Times New Roman" w:hAnsi="Times New Roman" w:cs="Times New Roman"/>
+        </w:rPr>
+        <w:t xml:space="preserve"> </w:t>
       </w:r>
       <w:r>
         <w:rPr>
@@ -71,7 +77,7 @@
         <w:rPr>
           <w:rFonts w:ascii="Times New Roman" w:hAnsi="Times New Roman" w:cs="Times New Roman"/>
         </w:rPr>
-        <w:t>●</w:t>
+        <w:t>|</w:t>
       </w:r>
       <w:r>
         <w:rPr>
@@ -84,6 +90,30 @@
           <w:rFonts w:ascii="Times New Roman" w:hAnsi="Times New Roman" w:cs="Times New Roman"/>
         </w:rPr>
         <w:t>linkedin.com/in/steven-bong-ab461213a</w:t>
+      </w:r>
+      <w:r>
+        <w:rPr>
+          <w:rFonts w:ascii="Times New Roman" w:hAnsi="Times New Roman" w:cs="Times New Roman"/>
+        </w:rPr>
+        <w:t xml:space="preserve"> </w:t>
+      </w:r>
+      <w:r>
+        <w:rPr>
+          <w:rFonts w:ascii="Times New Roman" w:hAnsi="Times New Roman" w:cs="Times New Roman"/>
+        </w:rPr>
+        <w:t>|</w:t>
+      </w:r>
+      <w:r>
+        <w:rPr>
+          <w:rFonts w:ascii="Times New Roman" w:hAnsi="Times New Roman" w:cs="Times New Roman"/>
+        </w:rPr>
+        <w:t xml:space="preserve"> </w:t>
+      </w:r>
+      <w:r>
+        <w:rPr>
+          <w:rFonts w:ascii="Times New Roman" w:hAnsi="Times New Roman" w:cs="Times New Roman"/>
+        </w:rPr>
+        <w:t>github.com/stevenbong96</w:t>
       </w:r>
     </w:p>
     <w:p>
@@ -142,25 +172,49 @@
         <w:rPr>
           <w:rFonts w:ascii="Times New Roman" w:hAnsi="Times New Roman" w:cs="Times New Roman"/>
         </w:rPr>
-        <w:t>m</w:t>
-      </w:r>
-      <w:r>
-        <w:rPr>
-          <w:rFonts w:ascii="Times New Roman" w:hAnsi="Times New Roman" w:cs="Times New Roman"/>
-        </w:rPr>
-        <w:t xml:space="preserve">echanical </w:t>
-      </w:r>
-      <w:r>
-        <w:rPr>
-          <w:rFonts w:ascii="Times New Roman" w:hAnsi="Times New Roman" w:cs="Times New Roman"/>
-        </w:rPr>
-        <w:t>e</w:t>
-      </w:r>
-      <w:r>
-        <w:rPr>
-          <w:rFonts w:ascii="Times New Roman" w:hAnsi="Times New Roman" w:cs="Times New Roman"/>
-        </w:rPr>
-        <w:t>ngineer graduated with a Bachelor of Science from Texas A&amp;M University with a demonstrated experience of working in the civil engineering industry. Able to work under senior supervision and ready to perform engineering assignments within guidelines. A detail-oriented engineer who is willing to adjust and grow to achieve success in the competitive industry.</w:t>
+        <w:t>motivated engineer with diverse experience background and aimed to become a software engineer as future career</w:t>
+      </w:r>
+      <w:r>
+        <w:rPr>
+          <w:rFonts w:ascii="Times New Roman" w:hAnsi="Times New Roman" w:cs="Times New Roman"/>
+        </w:rPr>
+        <w:t xml:space="preserve">. </w:t>
+      </w:r>
+      <w:r>
+        <w:rPr>
+          <w:rFonts w:ascii="Times New Roman" w:hAnsi="Times New Roman" w:cs="Times New Roman"/>
+        </w:rPr>
+        <w:t>Experience in problem-solving, analytical thinking, team skills, and a</w:t>
+      </w:r>
+      <w:r>
+        <w:rPr>
+          <w:rFonts w:ascii="Times New Roman" w:hAnsi="Times New Roman" w:cs="Times New Roman"/>
+        </w:rPr>
+        <w:t>ble to work under senior supervision</w:t>
+      </w:r>
+      <w:r>
+        <w:rPr>
+          <w:rFonts w:ascii="Times New Roman" w:hAnsi="Times New Roman" w:cs="Times New Roman"/>
+        </w:rPr>
+        <w:t xml:space="preserve"> </w:t>
+      </w:r>
+      <w:r>
+        <w:rPr>
+          <w:rFonts w:ascii="Times New Roman" w:hAnsi="Times New Roman" w:cs="Times New Roman"/>
+        </w:rPr>
+        <w:t>to perform</w:t>
+      </w:r>
+      <w:r>
+        <w:rPr>
+          <w:rFonts w:ascii="Times New Roman" w:hAnsi="Times New Roman" w:cs="Times New Roman"/>
+        </w:rPr>
+        <w:t xml:space="preserve"> tasks</w:t>
+      </w:r>
+      <w:r>
+        <w:rPr>
+          <w:rFonts w:ascii="Times New Roman" w:hAnsi="Times New Roman" w:cs="Times New Roman"/>
+        </w:rPr>
+        <w:t xml:space="preserve"> within guidelines. A detail-oriented engineer who is willing to adjust and grow to achieve success in the competitive industry.</w:t>
       </w:r>
     </w:p>
     <w:p>
@@ -473,71 +527,64 @@
           <w:rFonts w:ascii="Times New Roman" w:hAnsi="Times New Roman" w:cs="Times New Roman"/>
           <w:b/>
         </w:rPr>
-        <w:t xml:space="preserve">   </w:t>
+        <w:t xml:space="preserve">  </w:t>
       </w:r>
       <w:r>
         <w:rPr>
           <w:rFonts w:ascii="Times New Roman" w:hAnsi="Times New Roman" w:cs="Times New Roman"/>
           <w:b/>
         </w:rPr>
-        <w:t xml:space="preserve">Engineer </w:t>
-      </w:r>
-      <w:r>
-        <w:rPr>
-          <w:rFonts w:ascii="Times New Roman" w:hAnsi="Times New Roman" w:cs="Times New Roman"/>
-          <w:b/>
-        </w:rPr>
-        <w:t>i</w:t>
-      </w:r>
-      <w:r>
-        <w:rPr>
-          <w:rFonts w:ascii="Times New Roman" w:hAnsi="Times New Roman" w:cs="Times New Roman"/>
-          <w:b/>
-        </w:rPr>
-        <w:t>n Training</w:t>
-      </w:r>
-      <w:r>
-        <w:rPr>
-          <w:rFonts w:ascii="Times New Roman" w:hAnsi="Times New Roman" w:cs="Times New Roman"/>
-        </w:rPr>
-        <w:t>, State of Texas</w:t>
-      </w:r>
-      <w:r>
-        <w:rPr>
-          <w:rFonts w:ascii="Times New Roman" w:hAnsi="Times New Roman" w:cs="Times New Roman"/>
-        </w:rPr>
-        <w:tab/>
-      </w:r>
-      <w:r>
-        <w:rPr>
-          <w:rFonts w:ascii="Times New Roman" w:hAnsi="Times New Roman" w:cs="Times New Roman"/>
-        </w:rPr>
-        <w:tab/>
-      </w:r>
-      <w:r>
-        <w:rPr>
-          <w:rFonts w:ascii="Times New Roman" w:hAnsi="Times New Roman" w:cs="Times New Roman"/>
-        </w:rPr>
-        <w:tab/>
-      </w:r>
-      <w:r>
-        <w:rPr>
-          <w:rFonts w:ascii="Times New Roman" w:hAnsi="Times New Roman" w:cs="Times New Roman"/>
-        </w:rPr>
-        <w:tab/>
-      </w:r>
-      <w:r>
-        <w:rPr>
-          <w:rFonts w:ascii="Times New Roman" w:hAnsi="Times New Roman" w:cs="Times New Roman"/>
-        </w:rPr>
-        <w:tab/>
-      </w:r>
-      <w:r>
-        <w:rPr>
-          <w:rFonts w:ascii="Times New Roman" w:hAnsi="Times New Roman" w:cs="Times New Roman"/>
-        </w:rPr>
-        <w:tab/>
-        <w:t xml:space="preserve">        June 2019 - Present</w:t>
+        <w:t>University of Washington</w:t>
+      </w:r>
+      <w:r>
+        <w:rPr>
+          <w:rFonts w:ascii="Times New Roman" w:hAnsi="Times New Roman" w:cs="Times New Roman"/>
+        </w:rPr>
+        <w:tab/>
+      </w:r>
+      <w:r>
+        <w:rPr>
+          <w:rFonts w:ascii="Times New Roman" w:hAnsi="Times New Roman" w:cs="Times New Roman"/>
+        </w:rPr>
+        <w:tab/>
+      </w:r>
+      <w:r>
+        <w:rPr>
+          <w:rFonts w:ascii="Times New Roman" w:hAnsi="Times New Roman" w:cs="Times New Roman"/>
+        </w:rPr>
+        <w:tab/>
+      </w:r>
+      <w:r>
+        <w:rPr>
+          <w:rFonts w:ascii="Times New Roman" w:hAnsi="Times New Roman" w:cs="Times New Roman"/>
+        </w:rPr>
+        <w:tab/>
+        <w:t xml:space="preserve">        </w:t>
+      </w:r>
+      <w:r>
+        <w:rPr>
+          <w:rFonts w:ascii="Times New Roman" w:hAnsi="Times New Roman" w:cs="Times New Roman"/>
+        </w:rPr>
+        <w:tab/>
+      </w:r>
+      <w:r>
+        <w:rPr>
+          <w:rFonts w:ascii="Times New Roman" w:hAnsi="Times New Roman" w:cs="Times New Roman"/>
+        </w:rPr>
+        <w:tab/>
+      </w:r>
+      <w:r>
+        <w:rPr>
+          <w:rFonts w:ascii="Times New Roman" w:hAnsi="Times New Roman" w:cs="Times New Roman"/>
+        </w:rPr>
+        <w:tab/>
+      </w:r>
+      <w:r>
+        <w:rPr>
+          <w:rFonts w:ascii="Times New Roman" w:hAnsi="Times New Roman" w:cs="Times New Roman"/>
+        </w:rPr>
+        <w:tab/>
+        <w:t>November 2020</w:t>
       </w:r>
     </w:p>
     <w:p>
@@ -557,18 +604,139 @@
         <w:rPr>
           <w:rFonts w:ascii="Times New Roman" w:hAnsi="Times New Roman" w:cs="Times New Roman"/>
         </w:rPr>
-        <w:t xml:space="preserve">Mechanical E.I.T No. 66701 </w:t>
-      </w:r>
-      <w:r>
-        <w:rPr>
-          <w:rFonts w:ascii="Times New Roman" w:hAnsi="Times New Roman" w:cs="Times New Roman"/>
-        </w:rPr>
-        <w:t xml:space="preserve"> </w:t>
-      </w:r>
+        <w:t xml:space="preserve">Full Stack </w:t>
+      </w:r>
+      <w:r>
+        <w:rPr>
+          <w:rFonts w:ascii="Times New Roman" w:hAnsi="Times New Roman" w:cs="Times New Roman"/>
+        </w:rPr>
+        <w:t xml:space="preserve">Web </w:t>
+      </w:r>
+      <w:r>
+        <w:rPr>
+          <w:rFonts w:ascii="Times New Roman" w:hAnsi="Times New Roman" w:cs="Times New Roman"/>
+        </w:rPr>
+        <w:t xml:space="preserve">Development Coding </w:t>
+      </w:r>
+      <w:proofErr w:type="spellStart"/>
+      <w:r>
+        <w:rPr>
+          <w:rFonts w:ascii="Times New Roman" w:hAnsi="Times New Roman" w:cs="Times New Roman"/>
+        </w:rPr>
+        <w:t>BootCamp</w:t>
+      </w:r>
+      <w:proofErr w:type="spellEnd"/>
     </w:p>
     <w:p>
       <w:pPr>
         <w:spacing w:after="0" w:line="240" w:lineRule="auto"/>
+        <w:ind w:left="720" w:firstLine="720"/>
+        <w:jc w:val="both"/>
+        <w:rPr>
+          <w:rFonts w:ascii="Times New Roman" w:hAnsi="Times New Roman" w:cs="Times New Roman"/>
+        </w:rPr>
+      </w:pPr>
+      <w:r>
+        <w:rPr>
+          <w:rFonts w:ascii="Times New Roman" w:hAnsi="Times New Roman" w:cs="Times New Roman"/>
+          <w:b/>
+        </w:rPr>
+        <w:t xml:space="preserve">   </w:t>
+      </w:r>
+      <w:r>
+        <w:rPr>
+          <w:rFonts w:ascii="Times New Roman" w:hAnsi="Times New Roman" w:cs="Times New Roman"/>
+          <w:b/>
+        </w:rPr>
+        <w:t xml:space="preserve">Engineer </w:t>
+      </w:r>
+      <w:r>
+        <w:rPr>
+          <w:rFonts w:ascii="Times New Roman" w:hAnsi="Times New Roman" w:cs="Times New Roman"/>
+          <w:b/>
+        </w:rPr>
+        <w:t>i</w:t>
+      </w:r>
+      <w:r>
+        <w:rPr>
+          <w:rFonts w:ascii="Times New Roman" w:hAnsi="Times New Roman" w:cs="Times New Roman"/>
+          <w:b/>
+        </w:rPr>
+        <w:t>n Training</w:t>
+      </w:r>
+      <w:r>
+        <w:rPr>
+          <w:rFonts w:ascii="Times New Roman" w:hAnsi="Times New Roman" w:cs="Times New Roman"/>
+        </w:rPr>
+        <w:t>, State of Texas</w:t>
+      </w:r>
+      <w:r>
+        <w:rPr>
+          <w:rFonts w:ascii="Times New Roman" w:hAnsi="Times New Roman" w:cs="Times New Roman"/>
+        </w:rPr>
+        <w:tab/>
+      </w:r>
+      <w:r>
+        <w:rPr>
+          <w:rFonts w:ascii="Times New Roman" w:hAnsi="Times New Roman" w:cs="Times New Roman"/>
+        </w:rPr>
+        <w:tab/>
+      </w:r>
+      <w:r>
+        <w:rPr>
+          <w:rFonts w:ascii="Times New Roman" w:hAnsi="Times New Roman" w:cs="Times New Roman"/>
+        </w:rPr>
+        <w:tab/>
+      </w:r>
+      <w:r>
+        <w:rPr>
+          <w:rFonts w:ascii="Times New Roman" w:hAnsi="Times New Roman" w:cs="Times New Roman"/>
+        </w:rPr>
+        <w:tab/>
+      </w:r>
+      <w:r>
+        <w:rPr>
+          <w:rFonts w:ascii="Times New Roman" w:hAnsi="Times New Roman" w:cs="Times New Roman"/>
+        </w:rPr>
+        <w:tab/>
+      </w:r>
+      <w:r>
+        <w:rPr>
+          <w:rFonts w:ascii="Times New Roman" w:hAnsi="Times New Roman" w:cs="Times New Roman"/>
+        </w:rPr>
+        <w:tab/>
+        <w:t xml:space="preserve">        June 2019 - Present</w:t>
+      </w:r>
+    </w:p>
+    <w:p>
+      <w:pPr>
+        <w:pStyle w:val="ListParagraph"/>
+        <w:numPr>
+          <w:ilvl w:val="0"/>
+          <w:numId w:val="16"/>
+        </w:numPr>
+        <w:spacing w:line="240" w:lineRule="auto"/>
+        <w:jc w:val="both"/>
+        <w:rPr>
+          <w:rFonts w:ascii="Times New Roman" w:hAnsi="Times New Roman" w:cs="Times New Roman"/>
+        </w:rPr>
+      </w:pPr>
+      <w:r>
+        <w:rPr>
+          <w:rFonts w:ascii="Times New Roman" w:hAnsi="Times New Roman" w:cs="Times New Roman"/>
+        </w:rPr>
+        <w:t xml:space="preserve">Mechanical E.I.T No. 66701 </w:t>
+      </w:r>
+      <w:r>
+        <w:rPr>
+          <w:rFonts w:ascii="Times New Roman" w:hAnsi="Times New Roman" w:cs="Times New Roman"/>
+        </w:rPr>
+        <w:t xml:space="preserve"> </w:t>
+      </w:r>
+    </w:p>
+    <w:p>
+      <w:pPr>
+        <w:spacing w:after="0" w:line="240" w:lineRule="auto"/>
         <w:jc w:val="both"/>
         <w:rPr>
           <w:rFonts w:ascii="Times New Roman" w:hAnsi="Times New Roman" w:cs="Times New Roman"/>
@@ -764,44 +932,33 @@
           <w:rFonts w:ascii="Times New Roman" w:hAnsi="Times New Roman" w:cs="Times New Roman"/>
           <w:b/>
         </w:rPr>
-        <w:t>Oregon State University</w:t>
+        <w:t>Edmonds Community College</w:t>
       </w:r>
       <w:r>
         <w:rPr>
           <w:rFonts w:ascii="Times New Roman" w:hAnsi="Times New Roman" w:cs="Times New Roman"/>
           <w:b/>
         </w:rPr>
-        <w:t xml:space="preserve"> (OSU)</w:t>
-      </w:r>
-      <w:r>
-        <w:rPr>
-          <w:rFonts w:ascii="Times New Roman" w:hAnsi="Times New Roman" w:cs="Times New Roman"/>
-        </w:rPr>
-        <w:t>, Corvallis, OR</w:t>
-      </w:r>
-      <w:r>
-        <w:rPr>
-          <w:rFonts w:ascii="Times New Roman" w:hAnsi="Times New Roman" w:cs="Times New Roman"/>
-        </w:rPr>
-        <w:tab/>
-      </w:r>
-      <w:r>
-        <w:rPr>
-          <w:rFonts w:ascii="Times New Roman" w:hAnsi="Times New Roman" w:cs="Times New Roman"/>
-        </w:rPr>
-        <w:tab/>
-      </w:r>
-      <w:r>
-        <w:rPr>
-          <w:rFonts w:ascii="Times New Roman" w:hAnsi="Times New Roman" w:cs="Times New Roman"/>
-        </w:rPr>
-        <w:tab/>
-      </w:r>
-      <w:r>
-        <w:rPr>
-          <w:rFonts w:ascii="Times New Roman" w:hAnsi="Times New Roman" w:cs="Times New Roman"/>
-        </w:rPr>
-        <w:t xml:space="preserve">    </w:t>
+        <w:t xml:space="preserve"> (Edmonds CC)</w:t>
+      </w:r>
+      <w:r>
+        <w:rPr>
+          <w:rFonts w:ascii="Times New Roman" w:hAnsi="Times New Roman" w:cs="Times New Roman"/>
+        </w:rPr>
+        <w:t>, Lynnwood, WA</w:t>
+      </w:r>
+      <w:r>
+        <w:rPr>
+          <w:rFonts w:ascii="Times New Roman" w:hAnsi="Times New Roman" w:cs="Times New Roman"/>
+        </w:rPr>
+        <w:tab/>
+      </w:r>
+      <w:r>
+        <w:rPr>
+          <w:rFonts w:ascii="Times New Roman" w:hAnsi="Times New Roman" w:cs="Times New Roman"/>
+        </w:rPr>
+        <w:tab/>
+        <w:t xml:space="preserve">      </w:t>
       </w:r>
       <w:r>
         <w:rPr>
@@ -813,18 +970,31 @@
         <w:rPr>
           <w:rFonts w:ascii="Times New Roman" w:hAnsi="Times New Roman" w:cs="Times New Roman"/>
         </w:rPr>
+        <w:tab/>
+        <w:t xml:space="preserve">        </w:t>
+      </w:r>
+      <w:r>
+        <w:rPr>
+          <w:rFonts w:ascii="Times New Roman" w:hAnsi="Times New Roman" w:cs="Times New Roman"/>
+        </w:rPr>
         <w:t xml:space="preserve"> </w:t>
       </w:r>
       <w:r>
         <w:rPr>
           <w:rFonts w:ascii="Times New Roman" w:hAnsi="Times New Roman" w:cs="Times New Roman"/>
         </w:rPr>
-        <w:t xml:space="preserve">September 2016 – June 2017 </w:t>
+        <w:t xml:space="preserve"> </w:t>
+      </w:r>
+      <w:r>
+        <w:rPr>
+          <w:rFonts w:ascii="Times New Roman" w:hAnsi="Times New Roman" w:cs="Times New Roman"/>
+        </w:rPr>
+        <w:t>June 2016</w:t>
       </w:r>
     </w:p>
     <w:p>
       <w:pPr>
-        <w:spacing w:line="240" w:lineRule="auto"/>
+        <w:spacing w:after="0" w:line="240" w:lineRule="auto"/>
         <w:jc w:val="both"/>
         <w:rPr>
           <w:rFonts w:ascii="Times New Roman" w:hAnsi="Times New Roman" w:cs="Times New Roman"/>
@@ -853,19 +1023,13 @@
         <w:rPr>
           <w:rFonts w:ascii="Times New Roman" w:hAnsi="Times New Roman" w:cs="Times New Roman"/>
         </w:rPr>
-        <w:t xml:space="preserve">No degree obtained (only </w:t>
-      </w:r>
-      <w:r>
-        <w:rPr>
-          <w:rFonts w:ascii="Times New Roman" w:hAnsi="Times New Roman" w:cs="Times New Roman"/>
-        </w:rPr>
-        <w:t>for 37 hours</w:t>
-      </w:r>
-      <w:r>
-        <w:rPr>
-          <w:rFonts w:ascii="Times New Roman" w:hAnsi="Times New Roman" w:cs="Times New Roman"/>
-        </w:rPr>
-        <w:t>)</w:t>
+        <w:t>Associate</w:t>
+      </w:r>
+      <w:r>
+        <w:rPr>
+          <w:rFonts w:ascii="Times New Roman" w:hAnsi="Times New Roman" w:cs="Times New Roman"/>
+        </w:rPr>
+        <w:t>’s degree in Science</w:t>
       </w:r>
     </w:p>
     <w:p>
@@ -876,94 +1040,6 @@
           <w:rFonts w:ascii="Times New Roman" w:hAnsi="Times New Roman" w:cs="Times New Roman"/>
         </w:rPr>
       </w:pPr>
-      <w:r>
-        <w:rPr>
-          <w:rFonts w:ascii="Times New Roman" w:hAnsi="Times New Roman" w:cs="Times New Roman"/>
-        </w:rPr>
-        <w:tab/>
-      </w:r>
-      <w:r>
-        <w:rPr>
-          <w:rFonts w:ascii="Times New Roman" w:hAnsi="Times New Roman" w:cs="Times New Roman"/>
-        </w:rPr>
-        <w:tab/>
-      </w:r>
-      <w:r>
-        <w:rPr>
-          <w:rFonts w:ascii="Times New Roman" w:hAnsi="Times New Roman" w:cs="Times New Roman"/>
-        </w:rPr>
-        <w:t xml:space="preserve">  </w:t>
-      </w:r>
-      <w:r>
-        <w:rPr>
-          <w:rFonts w:ascii="Times New Roman" w:hAnsi="Times New Roman" w:cs="Times New Roman"/>
-        </w:rPr>
-        <w:t xml:space="preserve"> </w:t>
-      </w:r>
-      <w:r>
-        <w:rPr>
-          <w:rFonts w:ascii="Times New Roman" w:hAnsi="Times New Roman" w:cs="Times New Roman"/>
-          <w:b/>
-        </w:rPr>
-        <w:t>Edmonds Community College</w:t>
-      </w:r>
-      <w:r>
-        <w:rPr>
-          <w:rFonts w:ascii="Times New Roman" w:hAnsi="Times New Roman" w:cs="Times New Roman"/>
-          <w:b/>
-        </w:rPr>
-        <w:t xml:space="preserve"> (Edmonds CC)</w:t>
-      </w:r>
-      <w:r>
-        <w:rPr>
-          <w:rFonts w:ascii="Times New Roman" w:hAnsi="Times New Roman" w:cs="Times New Roman"/>
-        </w:rPr>
-        <w:t>, Lynnwood, WA</w:t>
-      </w:r>
-      <w:r>
-        <w:rPr>
-          <w:rFonts w:ascii="Times New Roman" w:hAnsi="Times New Roman" w:cs="Times New Roman"/>
-        </w:rPr>
-        <w:tab/>
-      </w:r>
-      <w:r>
-        <w:rPr>
-          <w:rFonts w:ascii="Times New Roman" w:hAnsi="Times New Roman" w:cs="Times New Roman"/>
-        </w:rPr>
-        <w:tab/>
-        <w:t xml:space="preserve">      </w:t>
-      </w:r>
-      <w:r>
-        <w:rPr>
-          <w:rFonts w:ascii="Times New Roman" w:hAnsi="Times New Roman" w:cs="Times New Roman"/>
-        </w:rPr>
-        <w:t xml:space="preserve"> </w:t>
-      </w:r>
-      <w:r>
-        <w:rPr>
-          <w:rFonts w:ascii="Times New Roman" w:hAnsi="Times New Roman" w:cs="Times New Roman"/>
-        </w:rPr>
-        <w:tab/>
-        <w:t xml:space="preserve">        </w:t>
-      </w:r>
-      <w:r>
-        <w:rPr>
-          <w:rFonts w:ascii="Times New Roman" w:hAnsi="Times New Roman" w:cs="Times New Roman"/>
-        </w:rPr>
-        <w:t xml:space="preserve"> </w:t>
-      </w:r>
-      <w:r>
-        <w:rPr>
-          <w:rFonts w:ascii="Times New Roman" w:hAnsi="Times New Roman" w:cs="Times New Roman"/>
-        </w:rPr>
-        <w:t xml:space="preserve"> </w:t>
-      </w:r>
-      <w:r>
-        <w:rPr>
-          <w:rFonts w:ascii="Times New Roman" w:hAnsi="Times New Roman" w:cs="Times New Roman"/>
-        </w:rPr>
-        <w:t>June 2016</w:t>
-      </w:r>
     </w:p>
     <w:p>
       <w:pPr>
@@ -976,8 +1052,9 @@
       <w:r>
         <w:rPr>
           <w:rFonts w:ascii="Times New Roman" w:hAnsi="Times New Roman" w:cs="Times New Roman"/>
-        </w:rPr>
-        <w:tab/>
+          <w:b/>
+        </w:rPr>
+        <w:t>TECHNICAL</w:t>
       </w:r>
       <w:r>
         <w:rPr>
@@ -996,89 +1073,13 @@
         <w:rPr>
           <w:rFonts w:ascii="Times New Roman" w:hAnsi="Times New Roman" w:cs="Times New Roman"/>
         </w:rPr>
-        <w:t>Associate</w:t>
-      </w:r>
-      <w:r>
-        <w:rPr>
-          <w:rFonts w:ascii="Times New Roman" w:hAnsi="Times New Roman" w:cs="Times New Roman"/>
-        </w:rPr>
-        <w:t>’s degree in Science</w:t>
-      </w:r>
-    </w:p>
-    <w:p>
-      <w:pPr>
-        <w:spacing w:after="0" w:line="240" w:lineRule="auto"/>
-        <w:jc w:val="both"/>
-        <w:rPr>
-          <w:rFonts w:ascii="Times New Roman" w:hAnsi="Times New Roman" w:cs="Times New Roman"/>
-        </w:rPr>
-      </w:pPr>
-    </w:p>
-    <w:p>
-      <w:pPr>
-        <w:spacing w:after="0" w:line="240" w:lineRule="auto"/>
-        <w:jc w:val="both"/>
-        <w:rPr>
-          <w:rFonts w:ascii="Times New Roman" w:hAnsi="Times New Roman" w:cs="Times New Roman"/>
-        </w:rPr>
-      </w:pPr>
-      <w:r>
-        <w:rPr>
-          <w:rFonts w:ascii="Times New Roman" w:hAnsi="Times New Roman" w:cs="Times New Roman"/>
-          <w:b/>
-        </w:rPr>
-        <w:t>TECHNICAL</w:t>
-      </w:r>
-      <w:r>
-        <w:rPr>
-          <w:rFonts w:ascii="Times New Roman" w:hAnsi="Times New Roman" w:cs="Times New Roman"/>
-        </w:rPr>
-        <w:tab/>
-        <w:t xml:space="preserve"> </w:t>
-      </w:r>
-      <w:r>
-        <w:rPr>
-          <w:rFonts w:ascii="Times New Roman" w:hAnsi="Times New Roman" w:cs="Times New Roman"/>
-        </w:rPr>
-        <w:t xml:space="preserve">  </w:t>
-      </w:r>
-      <w:r>
-        <w:rPr>
-          <w:rFonts w:ascii="Times New Roman" w:hAnsi="Times New Roman" w:cs="Times New Roman"/>
-        </w:rPr>
         <w:t xml:space="preserve">Advanced: </w:t>
       </w:r>
-      <w:proofErr w:type="spellStart"/>
-      <w:r>
-        <w:rPr>
-          <w:rFonts w:ascii="Times New Roman" w:hAnsi="Times New Roman" w:cs="Times New Roman"/>
-        </w:rPr>
-        <w:t>Solidworks</w:t>
-      </w:r>
-      <w:proofErr w:type="spellEnd"/>
-      <w:r>
-        <w:rPr>
-          <w:rFonts w:ascii="Times New Roman" w:hAnsi="Times New Roman" w:cs="Times New Roman"/>
-        </w:rPr>
-        <w:t>, MS Office,</w:t>
-      </w:r>
-      <w:r>
-        <w:rPr>
-          <w:rFonts w:ascii="Times New Roman" w:hAnsi="Times New Roman" w:cs="Times New Roman"/>
-        </w:rPr>
-        <w:t xml:space="preserve"> </w:t>
-      </w:r>
-      <w:r>
-        <w:rPr>
-          <w:rFonts w:ascii="Times New Roman" w:hAnsi="Times New Roman" w:cs="Times New Roman"/>
-        </w:rPr>
-        <w:t>Engineering Drawings</w:t>
-      </w:r>
-      <w:r>
-        <w:rPr>
-          <w:rFonts w:ascii="Times New Roman" w:hAnsi="Times New Roman" w:cs="Times New Roman"/>
-        </w:rPr>
-        <w:t>, AutoCAD</w:t>
+      <w:r>
+        <w:rPr>
+          <w:rFonts w:ascii="Times New Roman" w:hAnsi="Times New Roman" w:cs="Times New Roman"/>
+        </w:rPr>
+        <w:t>HTML5, CSS, JavaScript, AJAX, CSS Framework, AutoCAD, Engineering Drawings</w:t>
       </w:r>
     </w:p>
     <w:p>
@@ -1319,14 +1320,7 @@
           <w:rFonts w:ascii="Times New Roman" w:hAnsi="Times New Roman" w:cs="Times New Roman"/>
           <w:b/>
         </w:rPr>
-        <w:t>Department</w:t>
-      </w:r>
-      <w:r>
-        <w:rPr>
-          <w:rFonts w:ascii="Times New Roman" w:hAnsi="Times New Roman" w:cs="Times New Roman"/>
-          <w:b/>
-        </w:rPr>
-        <w:t xml:space="preserve"> of Mechanical Engineering</w:t>
+        <w:t>Coding Bootcamp</w:t>
       </w:r>
       <w:r>
         <w:rPr>
@@ -1338,7 +1332,7 @@
         <w:rPr>
           <w:rFonts w:ascii="Times New Roman" w:hAnsi="Times New Roman" w:cs="Times New Roman"/>
         </w:rPr>
-        <w:t>TAMU</w:t>
+        <w:t>University of Washington</w:t>
       </w:r>
       <w:r>
         <w:rPr>
@@ -1362,37 +1356,20 @@
         <w:rPr>
           <w:rFonts w:ascii="Times New Roman" w:hAnsi="Times New Roman" w:cs="Times New Roman"/>
         </w:rPr>
-        <w:t>February</w:t>
-      </w:r>
-      <w:r>
-        <w:rPr>
-          <w:rFonts w:ascii="Times New Roman" w:hAnsi="Times New Roman" w:cs="Times New Roman"/>
-        </w:rPr>
-        <w:t xml:space="preserve"> 2019</w:t>
-      </w:r>
-      <w:r>
-        <w:rPr>
-          <w:rFonts w:ascii="Times New Roman" w:hAnsi="Times New Roman" w:cs="Times New Roman"/>
-        </w:rPr>
-        <w:t xml:space="preserve"> – </w:t>
-      </w:r>
-      <w:r>
-        <w:rPr>
-          <w:rFonts w:ascii="Times New Roman" w:hAnsi="Times New Roman" w:cs="Times New Roman"/>
-        </w:rPr>
-        <w:t>May</w:t>
-      </w:r>
-      <w:r>
-        <w:rPr>
-          <w:rFonts w:ascii="Times New Roman" w:hAnsi="Times New Roman" w:cs="Times New Roman"/>
-        </w:rPr>
-        <w:t xml:space="preserve"> 201</w:t>
-      </w:r>
-      <w:r>
-        <w:rPr>
-          <w:rFonts w:ascii="Times New Roman" w:hAnsi="Times New Roman" w:cs="Times New Roman"/>
-        </w:rPr>
-        <w:t>9</w:t>
+        <w:tab/>
+      </w:r>
+      <w:r>
+        <w:rPr>
+          <w:rFonts w:ascii="Times New Roman" w:hAnsi="Times New Roman" w:cs="Times New Roman"/>
+        </w:rPr>
+        <w:tab/>
+      </w:r>
+      <w:r>
+        <w:rPr>
+          <w:rFonts w:ascii="Times New Roman" w:hAnsi="Times New Roman" w:cs="Times New Roman"/>
+        </w:rPr>
+        <w:tab/>
+        <w:t>September 2020</w:t>
       </w:r>
     </w:p>
     <w:p>
@@ -1426,31 +1403,13 @@
         <w:rPr>
           <w:rFonts w:ascii="Times New Roman" w:hAnsi="Times New Roman" w:cs="Times New Roman"/>
         </w:rPr>
-        <w:t>Pendulous</w:t>
-      </w:r>
-      <w:r>
-        <w:rPr>
-          <w:rFonts w:ascii="Times New Roman" w:hAnsi="Times New Roman" w:cs="Times New Roman"/>
-        </w:rPr>
-        <w:t xml:space="preserve"> Integrating Gyroscope Accelerometer (PIGA)</w:t>
-      </w:r>
-      <w:r>
-        <w:rPr>
-          <w:rFonts w:ascii="Times New Roman" w:hAnsi="Times New Roman" w:cs="Times New Roman"/>
-        </w:rPr>
-        <w:t xml:space="preserve"> </w:t>
-      </w:r>
-      <w:r>
-        <w:rPr>
-          <w:rFonts w:ascii="Times New Roman" w:hAnsi="Times New Roman" w:cs="Times New Roman"/>
-        </w:rPr>
-        <w:t xml:space="preserve">Controller </w:t>
-      </w:r>
-      <w:r>
-        <w:rPr>
-          <w:rFonts w:ascii="Times New Roman" w:hAnsi="Times New Roman" w:cs="Times New Roman"/>
-        </w:rPr>
-        <w:t>Project</w:t>
+        <w:t xml:space="preserve">nDecisive </w:t>
+      </w:r>
+      <w:r>
+        <w:rPr>
+          <w:rFonts w:ascii="Times New Roman" w:hAnsi="Times New Roman" w:cs="Times New Roman"/>
+        </w:rPr>
+        <w:t>Front-End Web Developer</w:t>
       </w:r>
     </w:p>
     <w:p>
@@ -1470,49 +1429,7 @@
         <w:rPr>
           <w:rFonts w:ascii="Times New Roman" w:hAnsi="Times New Roman" w:cs="Times New Roman"/>
         </w:rPr>
-        <w:t xml:space="preserve">Identified </w:t>
-      </w:r>
-      <w:r>
-        <w:rPr>
-          <w:rFonts w:ascii="Times New Roman" w:hAnsi="Times New Roman" w:cs="Times New Roman"/>
-        </w:rPr>
-        <w:t xml:space="preserve">a </w:t>
-      </w:r>
-      <w:r>
-        <w:rPr>
-          <w:rFonts w:ascii="Times New Roman" w:hAnsi="Times New Roman" w:cs="Times New Roman"/>
-        </w:rPr>
-        <w:t xml:space="preserve">suitable </w:t>
-      </w:r>
-      <w:r>
-        <w:rPr>
-          <w:rFonts w:ascii="Times New Roman" w:hAnsi="Times New Roman" w:cs="Times New Roman"/>
-        </w:rPr>
-        <w:t>dynamics motor</w:t>
-      </w:r>
-      <w:r>
-        <w:rPr>
-          <w:rFonts w:ascii="Times New Roman" w:hAnsi="Times New Roman" w:cs="Times New Roman"/>
-        </w:rPr>
-        <w:t xml:space="preserve"> </w:t>
-      </w:r>
-      <w:r>
-        <w:rPr>
-          <w:rFonts w:ascii="Times New Roman" w:hAnsi="Times New Roman" w:cs="Times New Roman"/>
-        </w:rPr>
-        <w:t xml:space="preserve">from the market </w:t>
-      </w:r>
-      <w:r>
-        <w:rPr>
-          <w:rFonts w:ascii="Times New Roman" w:hAnsi="Times New Roman" w:cs="Times New Roman"/>
-        </w:rPr>
-        <w:t>to support the</w:t>
-      </w:r>
-      <w:r>
-        <w:rPr>
-          <w:rFonts w:ascii="Times New Roman" w:hAnsi="Times New Roman" w:cs="Times New Roman"/>
-        </w:rPr>
-        <w:t xml:space="preserve"> navigation system</w:t>
+        <w:t>Designed, organized, and wrote the front-end of nDecisive websites using HTML/CSS/JS</w:t>
       </w:r>
     </w:p>
     <w:p>
@@ -1532,43 +1449,51 @@
         <w:rPr>
           <w:rFonts w:ascii="Times New Roman" w:hAnsi="Times New Roman" w:cs="Times New Roman"/>
         </w:rPr>
-        <w:t>Determined the motion behavior</w:t>
-      </w:r>
-      <w:r>
-        <w:rPr>
-          <w:rFonts w:ascii="Times New Roman" w:hAnsi="Times New Roman" w:cs="Times New Roman"/>
-        </w:rPr>
-        <w:t xml:space="preserve"> </w:t>
-      </w:r>
-      <w:r>
-        <w:rPr>
-          <w:rFonts w:ascii="Times New Roman" w:hAnsi="Times New Roman" w:cs="Times New Roman"/>
-        </w:rPr>
-        <w:t xml:space="preserve">of the controller </w:t>
-      </w:r>
-      <w:r>
-        <w:rPr>
-          <w:rFonts w:ascii="Times New Roman" w:hAnsi="Times New Roman" w:cs="Times New Roman"/>
-        </w:rPr>
-        <w:t xml:space="preserve">while </w:t>
-      </w:r>
-      <w:r>
-        <w:rPr>
-          <w:rFonts w:ascii="Times New Roman" w:hAnsi="Times New Roman" w:cs="Times New Roman"/>
-        </w:rPr>
-        <w:t xml:space="preserve">not </w:t>
-      </w:r>
-      <w:r>
-        <w:rPr>
-          <w:rFonts w:ascii="Times New Roman" w:hAnsi="Times New Roman" w:cs="Times New Roman"/>
-        </w:rPr>
-        <w:t>exceeding the g</w:t>
-      </w:r>
-      <w:r>
-        <w:rPr>
-          <w:rFonts w:ascii="Times New Roman" w:hAnsi="Times New Roman" w:cs="Times New Roman"/>
-        </w:rPr>
-        <w:t xml:space="preserve">iven error parameter </w:t>
+        <w:t>Optimized the UX</w:t>
+      </w:r>
+      <w:r>
+        <w:rPr>
+          <w:rFonts w:ascii="Times New Roman" w:hAnsi="Times New Roman" w:cs="Times New Roman"/>
+        </w:rPr>
+        <w:t>/UI</w:t>
+      </w:r>
+      <w:r>
+        <w:rPr>
+          <w:rFonts w:ascii="Times New Roman" w:hAnsi="Times New Roman" w:cs="Times New Roman"/>
+        </w:rPr>
+        <w:t xml:space="preserve"> by utilizing JavaScript/jQuery to handle the user’s request when input the movies criteria</w:t>
+      </w:r>
+    </w:p>
+    <w:p>
+      <w:pPr>
+        <w:pStyle w:val="ListParagraph"/>
+        <w:numPr>
+          <w:ilvl w:val="0"/>
+          <w:numId w:val="13"/>
+        </w:numPr>
+        <w:spacing w:line="240" w:lineRule="auto"/>
+        <w:jc w:val="both"/>
+        <w:rPr>
+          <w:rFonts w:ascii="Times New Roman" w:hAnsi="Times New Roman" w:cs="Times New Roman"/>
+        </w:rPr>
+      </w:pPr>
+      <w:r>
+        <w:rPr>
+          <w:rFonts w:ascii="Times New Roman" w:hAnsi="Times New Roman" w:cs="Times New Roman"/>
+        </w:rPr>
+        <w:t xml:space="preserve">Researched and added the handle sliders from noUISlider to </w:t>
+      </w:r>
+      <w:r>
+        <w:rPr>
+          <w:rFonts w:ascii="Times New Roman" w:hAnsi="Times New Roman" w:cs="Times New Roman"/>
+        </w:rPr>
+        <w:t>enhance UX</w:t>
+      </w:r>
+      <w:r>
+        <w:rPr>
+          <w:rFonts w:ascii="Times New Roman" w:hAnsi="Times New Roman" w:cs="Times New Roman"/>
+        </w:rPr>
+        <w:t xml:space="preserve"> when choosing movies years</w:t>
       </w:r>
     </w:p>
     <w:p>
@@ -2136,107 +2061,6 @@
           <w:rFonts w:ascii="Times New Roman" w:hAnsi="Times New Roman" w:cs="Times New Roman"/>
         </w:rPr>
         <w:t xml:space="preserve"> for official events</w:t>
-      </w:r>
-    </w:p>
-    <w:p>
-      <w:pPr>
-        <w:spacing w:after="0" w:line="240" w:lineRule="auto"/>
-        <w:jc w:val="both"/>
-        <w:rPr>
-          <w:rFonts w:ascii="Times New Roman" w:hAnsi="Times New Roman" w:cs="Times New Roman"/>
-          <w:b/>
-        </w:rPr>
-      </w:pPr>
-      <w:r>
-        <w:rPr>
-          <w:rFonts w:ascii="Times New Roman" w:hAnsi="Times New Roman" w:cs="Times New Roman"/>
-          <w:b/>
-          <w:sz w:val="21"/>
-          <w:szCs w:val="21"/>
-        </w:rPr>
-        <w:t>AFFILIATIONS</w:t>
-      </w:r>
-      <w:r>
-        <w:rPr>
-          <w:rFonts w:ascii="Times New Roman" w:hAnsi="Times New Roman" w:cs="Times New Roman"/>
-          <w:b/>
-          <w:sz w:val="21"/>
-          <w:szCs w:val="21"/>
-        </w:rPr>
-        <w:t xml:space="preserve"> </w:t>
-      </w:r>
-      <w:r>
-        <w:rPr>
-          <w:rFonts w:ascii="Times New Roman" w:hAnsi="Times New Roman" w:cs="Times New Roman"/>
-          <w:bCs/>
-        </w:rPr>
-        <w:t>Associate member</w:t>
-      </w:r>
-      <w:r>
-        <w:rPr>
-          <w:rFonts w:ascii="Times New Roman" w:hAnsi="Times New Roman" w:cs="Times New Roman"/>
-          <w:bCs/>
-        </w:rPr>
-        <w:t xml:space="preserve"> </w:t>
-      </w:r>
-      <w:r>
-        <w:rPr>
-          <w:rFonts w:ascii="Times New Roman" w:hAnsi="Times New Roman" w:cs="Times New Roman"/>
-          <w:bCs/>
-        </w:rPr>
-        <w:t xml:space="preserve">of </w:t>
-      </w:r>
-      <w:r>
-        <w:rPr>
-          <w:rFonts w:ascii="Times New Roman" w:hAnsi="Times New Roman" w:cs="Times New Roman"/>
-          <w:bCs/>
-        </w:rPr>
-        <w:t>American Society of Heating, Refrigerating and Air-Conditioning Engineers</w:t>
-      </w:r>
-      <w:r>
-        <w:rPr>
-          <w:rFonts w:ascii="Times New Roman" w:hAnsi="Times New Roman" w:cs="Times New Roman"/>
-          <w:bCs/>
-        </w:rPr>
-        <w:t xml:space="preserve"> </w:t>
-      </w:r>
-    </w:p>
-    <w:p>
-      <w:pPr>
-        <w:spacing w:line="240" w:lineRule="auto"/>
-        <w:jc w:val="both"/>
-        <w:rPr>
-          <w:rFonts w:ascii="Times New Roman" w:hAnsi="Times New Roman" w:cs="Times New Roman"/>
-          <w:bCs/>
-        </w:rPr>
-      </w:pPr>
-      <w:r>
-        <w:rPr>
-          <w:rFonts w:ascii="Times New Roman" w:hAnsi="Times New Roman" w:cs="Times New Roman"/>
-          <w:b/>
-        </w:rPr>
-        <w:tab/>
-      </w:r>
-      <w:r>
-        <w:rPr>
-          <w:rFonts w:ascii="Times New Roman" w:hAnsi="Times New Roman" w:cs="Times New Roman"/>
-          <w:b/>
-        </w:rPr>
-        <w:tab/>
-      </w:r>
-      <w:r>
-        <w:rPr>
-          <w:rFonts w:ascii="Times New Roman" w:hAnsi="Times New Roman" w:cs="Times New Roman"/>
-          <w:bCs/>
-        </w:rPr>
-        <w:t xml:space="preserve">  </w:t>
-      </w:r>
-      <w:r>
-        <w:rPr>
-          <w:rFonts w:ascii="Times New Roman" w:hAnsi="Times New Roman" w:cs="Times New Roman"/>
-          <w:bCs/>
-        </w:rPr>
-        <w:t>(ASHRAE)</w:t>
       </w:r>
     </w:p>
     <w:sectPr>

</xml_diff>

<commit_message>
Delete the unnecessary HW screenshot. Add pdf file of my update resume. WOrked on the styling to make it nicer
</commit_message>
<xml_diff>
--- a/BootcampResume.docx
+++ b/BootcampResume.docx
@@ -616,16 +616,8 @@
         <w:rPr>
           <w:rFonts w:ascii="Times New Roman" w:hAnsi="Times New Roman" w:cs="Times New Roman"/>
         </w:rPr>
-        <w:t xml:space="preserve">Development Coding </w:t>
-      </w:r>
-      <w:proofErr w:type="spellStart"/>
-      <w:r>
-        <w:rPr>
-          <w:rFonts w:ascii="Times New Roman" w:hAnsi="Times New Roman" w:cs="Times New Roman"/>
-        </w:rPr>
-        <w:t>BootCamp</w:t>
-      </w:r>
-      <w:proofErr w:type="spellEnd"/>
+        <w:t>Development Coding BootCamp</w:t>
+      </w:r>
     </w:p>
     <w:p>
       <w:pPr>
@@ -1073,13 +1065,43 @@
         <w:rPr>
           <w:rFonts w:ascii="Times New Roman" w:hAnsi="Times New Roman" w:cs="Times New Roman"/>
         </w:rPr>
-        <w:t xml:space="preserve">Advanced: </w:t>
-      </w:r>
-      <w:r>
-        <w:rPr>
-          <w:rFonts w:ascii="Times New Roman" w:hAnsi="Times New Roman" w:cs="Times New Roman"/>
-        </w:rPr>
-        <w:t>HTML5, CSS, JavaScript, AJAX, CSS Framework, AutoCAD, Engineering Drawings</w:t>
+        <w:t>Language:</w:t>
+      </w:r>
+      <w:r>
+        <w:rPr>
+          <w:rFonts w:ascii="Times New Roman" w:hAnsi="Times New Roman" w:cs="Times New Roman"/>
+        </w:rPr>
+        <w:t xml:space="preserve"> </w:t>
+      </w:r>
+      <w:r>
+        <w:rPr>
+          <w:rFonts w:ascii="Times New Roman" w:hAnsi="Times New Roman" w:cs="Times New Roman"/>
+        </w:rPr>
+        <w:t xml:space="preserve">HTML5, CSS, JavaScript, </w:t>
+      </w:r>
+      <w:r>
+        <w:rPr>
+          <w:rFonts w:ascii="Times New Roman" w:hAnsi="Times New Roman" w:cs="Times New Roman"/>
+        </w:rPr>
+        <w:t xml:space="preserve">jQuery, </w:t>
+      </w:r>
+      <w:r>
+        <w:rPr>
+          <w:rFonts w:ascii="Times New Roman" w:hAnsi="Times New Roman" w:cs="Times New Roman"/>
+        </w:rPr>
+        <w:t>AJAX</w:t>
+      </w:r>
+      <w:r>
+        <w:rPr>
+          <w:rFonts w:ascii="Times New Roman" w:hAnsi="Times New Roman" w:cs="Times New Roman"/>
+        </w:rPr>
+        <w:t>/API</w:t>
+      </w:r>
+      <w:r>
+        <w:rPr>
+          <w:rFonts w:ascii="Times New Roman" w:hAnsi="Times New Roman" w:cs="Times New Roman"/>
+        </w:rPr>
+        <w:t>, CSS Framework</w:t>
       </w:r>
     </w:p>
     <w:p>
@@ -1109,7 +1131,13 @@
         <w:rPr>
           <w:rFonts w:ascii="Times New Roman" w:hAnsi="Times New Roman" w:cs="Times New Roman"/>
         </w:rPr>
-        <w:t>Proficient:</w:t>
+        <w:t>Engineering</w:t>
+      </w:r>
+      <w:r>
+        <w:rPr>
+          <w:rFonts w:ascii="Times New Roman" w:hAnsi="Times New Roman" w:cs="Times New Roman"/>
+        </w:rPr>
+        <w:t>:</w:t>
       </w:r>
       <w:r>
         <w:rPr>
@@ -1121,6 +1149,18 @@
         <w:rPr>
           <w:rFonts w:ascii="Times New Roman" w:hAnsi="Times New Roman" w:cs="Times New Roman"/>
         </w:rPr>
+        <w:t>AutoCAD, Engineering Drawings</w:t>
+      </w:r>
+      <w:r>
+        <w:rPr>
+          <w:rFonts w:ascii="Times New Roman" w:hAnsi="Times New Roman" w:cs="Times New Roman"/>
+        </w:rPr>
+        <w:t xml:space="preserve">, </w:t>
+      </w:r>
+      <w:r>
+        <w:rPr>
+          <w:rFonts w:ascii="Times New Roman" w:hAnsi="Times New Roman" w:cs="Times New Roman"/>
+        </w:rPr>
         <w:t xml:space="preserve">REVIT, </w:t>
       </w:r>
       <w:r>
@@ -1133,19 +1173,13 @@
         <w:rPr>
           <w:rFonts w:ascii="Times New Roman" w:hAnsi="Times New Roman" w:cs="Times New Roman"/>
         </w:rPr>
-        <w:t>Manufacturing, HVAC</w:t>
+        <w:t>HVAC</w:t>
       </w:r>
       <w:r>
         <w:rPr>
           <w:rFonts w:ascii="Times New Roman" w:hAnsi="Times New Roman" w:cs="Times New Roman"/>
         </w:rPr>
         <w:t xml:space="preserve"> Analysis</w:t>
-      </w:r>
-      <w:r>
-        <w:rPr>
-          <w:rFonts w:ascii="Times New Roman" w:hAnsi="Times New Roman" w:cs="Times New Roman"/>
-        </w:rPr>
-        <w:t>, Load Calculation</w:t>
       </w:r>
     </w:p>
     <w:p>
@@ -1764,21 +1798,7 @@
         <w:rPr>
           <w:rFonts w:ascii="Times New Roman" w:hAnsi="Times New Roman" w:cs="Times New Roman"/>
         </w:rPr>
-        <w:t xml:space="preserve">Utilized </w:t>
-      </w:r>
-      <w:proofErr w:type="spellStart"/>
-      <w:r>
-        <w:rPr>
-          <w:rFonts w:ascii="Times New Roman" w:hAnsi="Times New Roman" w:cs="Times New Roman"/>
-        </w:rPr>
-        <w:t>Solidworks</w:t>
-      </w:r>
-      <w:proofErr w:type="spellEnd"/>
-      <w:r>
-        <w:rPr>
-          <w:rFonts w:ascii="Times New Roman" w:hAnsi="Times New Roman" w:cs="Times New Roman"/>
-        </w:rPr>
-        <w:t xml:space="preserve"> to design parts of the physical simulator </w:t>
+        <w:t xml:space="preserve">Utilized Solidworks to design parts of the physical simulator </w:t>
       </w:r>
       <w:r>
         <w:rPr>
@@ -4809,12 +4829,9 @@
 </file>
 
 <file path=customXml/item1.xml><?xml version="1.0" encoding="utf-8"?>
-<?mso-contentType ?>
-<FormTemplates xmlns="http://schemas.microsoft.com/sharepoint/v3/contenttype/forms">
-  <Display>DocumentLibraryForm</Display>
-  <Edit>DocumentLibraryForm</Edit>
-  <New>DocumentLibraryForm</New>
-</FormTemplates>
+<p:properties xmlns:p="http://schemas.microsoft.com/office/2006/metadata/properties" xmlns:xsi="http://www.w3.org/2001/XMLSchema-instance" xmlns:pc="http://schemas.microsoft.com/office/infopath/2007/PartnerControls">
+  <documentManagement/>
+</p:properties>
 </file>
 
 <file path=customXml/item2.xml><?xml version="1.0" encoding="utf-8"?>
@@ -5002,15 +5019,19 @@
 </file>
 
 <file path=customXml/item3.xml><?xml version="1.0" encoding="utf-8"?>
-<p:properties xmlns:p="http://schemas.microsoft.com/office/2006/metadata/properties" xmlns:xsi="http://www.w3.org/2001/XMLSchema-instance" xmlns:pc="http://schemas.microsoft.com/office/infopath/2007/PartnerControls">
-  <documentManagement/>
-</p:properties>
+<?mso-contentType ?>
+<FormTemplates xmlns="http://schemas.microsoft.com/sharepoint/v3/contenttype/forms">
+  <Display>DocumentLibraryForm</Display>
+  <Edit>DocumentLibraryForm</Edit>
+  <New>DocumentLibraryForm</New>
+</FormTemplates>
 </file>
 
 <file path=customXml/itemProps1.xml><?xml version="1.0" encoding="utf-8"?>
-<ds:datastoreItem xmlns:ds="http://schemas.openxmlformats.org/officeDocument/2006/customXml" ds:itemID="{21F60F91-53B8-42F0-AA03-255D4210269F}">
+<ds:datastoreItem xmlns:ds="http://schemas.openxmlformats.org/officeDocument/2006/customXml" ds:itemID="{9FB08E9D-A758-4059-B630-ADD19FF09304}">
   <ds:schemaRefs>
-    <ds:schemaRef ds:uri="http://schemas.microsoft.com/sharepoint/v3/contenttype/forms"/>
+    <ds:schemaRef ds:uri="http://schemas.microsoft.com/office/2006/metadata/properties"/>
+    <ds:schemaRef ds:uri="http://schemas.microsoft.com/office/infopath/2007/PartnerControls"/>
   </ds:schemaRefs>
 </ds:datastoreItem>
 </file>
@@ -5034,10 +5055,9 @@
 </file>
 
 <file path=customXml/itemProps3.xml><?xml version="1.0" encoding="utf-8"?>
-<ds:datastoreItem xmlns:ds="http://schemas.openxmlformats.org/officeDocument/2006/customXml" ds:itemID="{9FB08E9D-A758-4059-B630-ADD19FF09304}">
+<ds:datastoreItem xmlns:ds="http://schemas.openxmlformats.org/officeDocument/2006/customXml" ds:itemID="{21F60F91-53B8-42F0-AA03-255D4210269F}">
   <ds:schemaRefs>
-    <ds:schemaRef ds:uri="http://schemas.microsoft.com/office/2006/metadata/properties"/>
-    <ds:schemaRef ds:uri="http://schemas.microsoft.com/office/infopath/2007/PartnerControls"/>
+    <ds:schemaRef ds:uri="http://schemas.microsoft.com/sharepoint/v3/contenttype/forms"/>
   </ds:schemaRefs>
 </ds:datastoreItem>
 </file>
</xml_diff>